<commit_message>
Aggiunta minuta del meeting 01/11
Aggiunta minuta e fatte modifiche per rendere coerenti i documenti
</commit_message>
<xml_diff>
--- a/Meeting e Minute/Minuta 30-10-2020.docx
+++ b/Meeting e Minute/Minuta 30-10-2020.docx
@@ -122,7 +122,6 @@
           <w:lang w:val="en-US"/>
         </w:rPr>
       </w:pPr>
-      <w:proofErr w:type="spellStart"/>
       <w:r>
         <w:rPr>
           <w:rFonts w:ascii="Century Gothic" w:eastAsia="Century Gothic" w:hAnsi="Century Gothic" w:cs="Century Gothic"/>
@@ -131,18 +130,7 @@
           <w:szCs w:val="96"/>
           <w:lang w:val="en-US"/>
         </w:rPr>
-        <w:t>Minuta</w:t>
-      </w:r>
-      <w:proofErr w:type="spellEnd"/>
-      <w:r>
-        <w:rPr>
-          <w:rFonts w:ascii="Century Gothic" w:eastAsia="Century Gothic" w:hAnsi="Century Gothic" w:cs="Century Gothic"/>
-          <w:color w:val="3D85C6"/>
-          <w:sz w:val="96"/>
-          <w:szCs w:val="96"/>
-          <w:lang w:val="en-US"/>
-        </w:rPr>
-        <w:t xml:space="preserve"> Meeting </w:t>
+        <w:t xml:space="preserve">Minuta Meeting </w:t>
       </w:r>
       <w:r>
         <w:rPr>
@@ -314,27 +302,7 @@
                 <w:sz w:val="24"/>
                 <w:szCs w:val="24"/>
               </w:rPr>
-              <w:t xml:space="preserve">Riunione su </w:t>
-            </w:r>
-            <w:proofErr w:type="gramStart"/>
-            <w:r>
-              <w:rPr>
-                <w:rFonts w:ascii="Garamond" w:eastAsia="Garamond" w:hAnsi="Garamond" w:cs="Garamond"/>
-                <w:b/>
-                <w:sz w:val="24"/>
-                <w:szCs w:val="24"/>
-              </w:rPr>
-              <w:t>Teams(</w:t>
-            </w:r>
-            <w:proofErr w:type="gramEnd"/>
-            <w:r>
-              <w:rPr>
-                <w:rFonts w:ascii="Garamond" w:eastAsia="Garamond" w:hAnsi="Garamond" w:cs="Garamond"/>
-                <w:b/>
-                <w:sz w:val="24"/>
-                <w:szCs w:val="24"/>
-              </w:rPr>
-              <w:t>canale NC04)</w:t>
+              <w:t>Riunione su Teams(canale NC04)</w:t>
             </w:r>
           </w:p>
         </w:tc>
@@ -352,9 +320,6 @@
             <w:pPr>
               <w:pStyle w:val="Normale1"/>
               <w:widowControl w:val="0"/>
-              <w:rPr>
-                <w:lang w:val="en-US"/>
-              </w:rPr>
             </w:pPr>
             <w:r>
               <w:rPr>
@@ -362,7 +327,6 @@
                 <w:b/>
                 <w:sz w:val="24"/>
                 <w:szCs w:val="24"/>
-                <w:lang w:val="en-US"/>
               </w:rPr>
               <w:t>Primary Facilitator:</w:t>
             </w:r>
@@ -371,7 +335,6 @@
                 <w:rFonts w:ascii="Garamond" w:eastAsia="Garamond" w:hAnsi="Garamond" w:cs="Garamond"/>
                 <w:sz w:val="24"/>
                 <w:szCs w:val="24"/>
-                <w:lang w:val="en-US"/>
               </w:rPr>
               <w:t xml:space="preserve"> </w:t>
             </w:r>
@@ -380,49 +343,26 @@
                 <w:rFonts w:ascii="Garamond" w:eastAsia="Garamond" w:hAnsi="Garamond" w:cs="Garamond"/>
                 <w:sz w:val="24"/>
                 <w:szCs w:val="24"/>
-                <w:lang w:val="en-US"/>
-              </w:rPr>
-              <w:t xml:space="preserve">Hermann </w:t>
-            </w:r>
-            <w:proofErr w:type="spellStart"/>
-            <w:r>
-              <w:rPr>
-                <w:rFonts w:ascii="Garamond" w:eastAsia="Garamond" w:hAnsi="Garamond" w:cs="Garamond"/>
+              </w:rPr>
+              <w:t>Hermann Senatore</w:t>
+            </w:r>
+          </w:p>
+          <w:p>
+            <w:pPr>
+              <w:pStyle w:val="Normale1"/>
+              <w:widowControl w:val="0"/>
+              <w:rPr>
+                <w:bCs/>
+              </w:rPr>
+            </w:pPr>
+            <w:r>
+              <w:rPr>
+                <w:rFonts w:ascii="Garamond" w:eastAsia="Garamond" w:hAnsi="Garamond" w:cs="Garamond"/>
+                <w:b/>
                 <w:sz w:val="24"/>
                 <w:szCs w:val="24"/>
-                <w:lang w:val="en-US"/>
-              </w:rPr>
-              <w:t>Senatore</w:t>
-            </w:r>
-            <w:proofErr w:type="spellEnd"/>
-          </w:p>
-          <w:p>
-            <w:pPr>
-              <w:pStyle w:val="Normale1"/>
-              <w:widowControl w:val="0"/>
-              <w:rPr>
-                <w:bCs/>
-              </w:rPr>
-            </w:pPr>
-            <w:proofErr w:type="spellStart"/>
-            <w:r>
-              <w:rPr>
-                <w:rFonts w:ascii="Garamond" w:eastAsia="Garamond" w:hAnsi="Garamond" w:cs="Garamond"/>
-                <w:b/>
-                <w:sz w:val="24"/>
-                <w:szCs w:val="24"/>
-              </w:rPr>
-              <w:t>Timekeeper</w:t>
-            </w:r>
-            <w:proofErr w:type="spellEnd"/>
-            <w:r>
-              <w:rPr>
-                <w:rFonts w:ascii="Garamond" w:eastAsia="Garamond" w:hAnsi="Garamond" w:cs="Garamond"/>
-                <w:b/>
-                <w:sz w:val="24"/>
-                <w:szCs w:val="24"/>
-              </w:rPr>
-              <w:t xml:space="preserve">: </w:t>
+              </w:rPr>
+              <w:t xml:space="preserve">Timekeeper: </w:t>
             </w:r>
             <w:r>
               <w:rPr>
@@ -458,27 +398,7 @@
                 <w:sz w:val="24"/>
                 <w:szCs w:val="24"/>
               </w:rPr>
-              <w:t xml:space="preserve">Minute </w:t>
-            </w:r>
-            <w:proofErr w:type="spellStart"/>
-            <w:r>
-              <w:rPr>
-                <w:rFonts w:ascii="Garamond" w:eastAsia="Garamond" w:hAnsi="Garamond" w:cs="Garamond"/>
-                <w:b/>
-                <w:sz w:val="24"/>
-                <w:szCs w:val="24"/>
-              </w:rPr>
-              <w:t>Taker</w:t>
-            </w:r>
-            <w:proofErr w:type="spellEnd"/>
-            <w:r>
-              <w:rPr>
-                <w:rFonts w:ascii="Garamond" w:eastAsia="Garamond" w:hAnsi="Garamond" w:cs="Garamond"/>
-                <w:b/>
-                <w:sz w:val="24"/>
-                <w:szCs w:val="24"/>
-              </w:rPr>
-              <w:t xml:space="preserve">: </w:t>
+              <w:t xml:space="preserve">Minute Taker: </w:t>
             </w:r>
             <w:r>
               <w:rPr>
@@ -565,7 +485,6 @@
                 <w:lang w:val="en-US"/>
               </w:rPr>
             </w:pPr>
-            <w:proofErr w:type="spellStart"/>
             <w:r>
               <w:rPr>
                 <w:rFonts w:ascii="Garamond" w:eastAsia="Garamond" w:hAnsi="Garamond" w:cs="Garamond"/>
@@ -574,18 +493,7 @@
                 <w:szCs w:val="24"/>
                 <w:lang w:val="en-US"/>
               </w:rPr>
-              <w:t>Assenti</w:t>
-            </w:r>
-            <w:proofErr w:type="spellEnd"/>
-            <w:r>
-              <w:rPr>
-                <w:rFonts w:ascii="Garamond" w:eastAsia="Garamond" w:hAnsi="Garamond" w:cs="Garamond"/>
-                <w:b/>
-                <w:sz w:val="24"/>
-                <w:szCs w:val="24"/>
-                <w:lang w:val="en-US"/>
-              </w:rPr>
-              <w:t>:</w:t>
+              <w:t>Assenti:</w:t>
             </w:r>
             <w:r>
               <w:rPr>
@@ -595,20 +503,8 @@
                 <w:szCs w:val="24"/>
                 <w:lang w:val="en-US"/>
               </w:rPr>
-              <w:t xml:space="preserve"> </w:t>
-            </w:r>
-            <w:proofErr w:type="spellStart"/>
-            <w:r>
-              <w:rPr>
-                <w:rFonts w:ascii="Garamond" w:eastAsia="Garamond" w:hAnsi="Garamond" w:cs="Garamond"/>
-                <w:bCs/>
-                <w:sz w:val="24"/>
-                <w:szCs w:val="24"/>
-                <w:lang w:val="en-US"/>
-              </w:rPr>
-              <w:t>nessuno</w:t>
-            </w:r>
-            <w:proofErr w:type="spellEnd"/>
+              <w:t xml:space="preserve"> nessuno</w:t>
+            </w:r>
           </w:p>
         </w:tc>
       </w:tr>
@@ -731,31 +627,7 @@
       <w:bookmarkStart w:id="3" w:name="_kqzajc30k2r0" w:colFirst="0" w:colLast="0"/>
       <w:bookmarkEnd w:id="3"/>
       <w:r>
-        <w:t xml:space="preserve">Attualmente </w:t>
-      </w:r>
-      <w:proofErr w:type="gramStart"/>
-      <w:r>
-        <w:t>il team</w:t>
-      </w:r>
-      <w:proofErr w:type="gramEnd"/>
-      <w:r>
-        <w:t xml:space="preserve"> ha completato lo </w:t>
-      </w:r>
-      <w:proofErr w:type="spellStart"/>
-      <w:r>
-        <w:t>statement</w:t>
-      </w:r>
-      <w:proofErr w:type="spellEnd"/>
-      <w:r>
-        <w:t xml:space="preserve"> of work, l’activity </w:t>
-      </w:r>
-      <w:proofErr w:type="spellStart"/>
-      <w:r>
-        <w:t>diagram</w:t>
-      </w:r>
-      <w:proofErr w:type="spellEnd"/>
-      <w:r>
-        <w:t>, ha cominciato a fare il RAD e deve scegliere un nome, un motto, un logo e cominciare a discutere delle tecnologie da utilizzare</w:t>
+        <w:t>Attualmente il team ha completato lo statement of work, l’activity diagram, ha cominciato a fare il RAD e deve scegliere un nome, un motto, un logo e cominciare a discutere delle tecnologie da utilizzare</w:t>
       </w:r>
     </w:p>
     <w:p>
@@ -994,11 +866,9 @@
               <w:pStyle w:val="Normale1"/>
               <w:jc w:val="center"/>
             </w:pPr>
-            <w:proofErr w:type="spellStart"/>
             <w:r>
               <w:t>Closed</w:t>
             </w:r>
-            <w:proofErr w:type="spellEnd"/>
           </w:p>
         </w:tc>
         <w:tc>
@@ -1075,11 +945,9 @@
               <w:pStyle w:val="Normale1"/>
               <w:jc w:val="center"/>
             </w:pPr>
-            <w:proofErr w:type="spellStart"/>
             <w:r>
               <w:t>Closed</w:t>
             </w:r>
-            <w:proofErr w:type="spellEnd"/>
           </w:p>
         </w:tc>
         <w:tc>
@@ -1153,11 +1021,12 @@
               <w:pStyle w:val="Normale1"/>
               <w:jc w:val="center"/>
             </w:pPr>
-            <w:proofErr w:type="spellStart"/>
-            <w:r>
-              <w:t>Closec</w:t>
-            </w:r>
-            <w:proofErr w:type="spellEnd"/>
+            <w:r>
+              <w:t>Close</w:t>
+            </w:r>
+            <w:r>
+              <w:t>d</w:t>
+            </w:r>
           </w:p>
         </w:tc>
         <w:tc>
@@ -1211,6 +1080,9 @@
               <w:pStyle w:val="Normale1"/>
               <w:jc w:val="center"/>
             </w:pPr>
+            <w:r>
+              <w:t>Lorenzo</w:t>
+            </w:r>
           </w:p>
         </w:tc>
         <w:tc>
@@ -1222,6 +1094,9 @@
               <w:pStyle w:val="Normale1"/>
               <w:jc w:val="center"/>
             </w:pPr>
+            <w:r>
+              <w:t>6/11/2020</w:t>
+            </w:r>
           </w:p>
         </w:tc>
         <w:tc>
@@ -1233,6 +1108,9 @@
               <w:pStyle w:val="Normale1"/>
               <w:jc w:val="center"/>
             </w:pPr>
+            <w:r>
+              <w:t>Closed</w:t>
+            </w:r>
           </w:p>
         </w:tc>
         <w:tc>
@@ -1572,7 +1450,6 @@
             <w:pPr>
               <w:pStyle w:val="Normale1"/>
             </w:pPr>
-            <w:proofErr w:type="gramStart"/>
             <w:r>
               <w:rPr>
                 <w:rFonts w:ascii="Garamond" w:eastAsia="Garamond" w:hAnsi="Garamond" w:cs="Garamond"/>
@@ -1582,7 +1459,6 @@
               </w:rPr>
               <w:t>AI[</w:t>
             </w:r>
-            <w:proofErr w:type="gramEnd"/>
             <w:r>
               <w:rPr>
                 <w:rFonts w:ascii="Garamond" w:eastAsia="Garamond" w:hAnsi="Garamond" w:cs="Garamond"/>
@@ -1715,23 +1591,7 @@
                 <w:sz w:val="16"/>
                 <w:szCs w:val="16"/>
               </w:rPr>
-              <w:t xml:space="preserve">Modificare </w:t>
-            </w:r>
-            <w:proofErr w:type="spellStart"/>
-            <w:r>
-              <w:rPr>
-                <w:sz w:val="16"/>
-                <w:szCs w:val="16"/>
-              </w:rPr>
-              <w:t>statement</w:t>
-            </w:r>
-            <w:proofErr w:type="spellEnd"/>
-            <w:r>
-              <w:rPr>
-                <w:sz w:val="16"/>
-                <w:szCs w:val="16"/>
-              </w:rPr>
-              <w:t xml:space="preserve"> of work e gli altri doc</w:t>
+              <w:t>Modificare statement of work e gli altri doc</w:t>
             </w:r>
             <w:r>
               <w:rPr>
@@ -1761,7 +1621,6 @@
                 <w:szCs w:val="24"/>
               </w:rPr>
             </w:pPr>
-            <w:proofErr w:type="gramStart"/>
             <w:r>
               <w:rPr>
                 <w:rFonts w:ascii="Garamond" w:eastAsia="Garamond" w:hAnsi="Garamond" w:cs="Garamond"/>
@@ -1769,17 +1628,7 @@
                 <w:sz w:val="24"/>
                 <w:szCs w:val="24"/>
               </w:rPr>
-              <w:t>AI[</w:t>
-            </w:r>
-            <w:proofErr w:type="gramEnd"/>
-            <w:r>
-              <w:rPr>
-                <w:rFonts w:ascii="Garamond" w:eastAsia="Garamond" w:hAnsi="Garamond" w:cs="Garamond"/>
-                <w:b/>
-                <w:sz w:val="24"/>
-                <w:szCs w:val="24"/>
-              </w:rPr>
-              <w:t>2]</w:t>
+              <w:t>AI[2]</w:t>
             </w:r>
           </w:p>
         </w:tc>
@@ -1963,7 +1812,6 @@
           <w:szCs w:val="24"/>
         </w:rPr>
       </w:pPr>
-      <w:proofErr w:type="gramStart"/>
       <w:r>
         <w:rPr>
           <w:rFonts w:ascii="Garamond" w:eastAsia="Garamond" w:hAnsi="Garamond" w:cs="Garamond"/>
@@ -1982,7 +1830,6 @@
         </w:rPr>
         <w:t>[</w:t>
       </w:r>
-      <w:proofErr w:type="gramEnd"/>
       <w:r>
         <w:rPr>
           <w:rFonts w:ascii="Garamond" w:eastAsia="Garamond" w:hAnsi="Garamond" w:cs="Garamond"/>
@@ -2017,25 +1864,14 @@
           <w:szCs w:val="24"/>
         </w:rPr>
       </w:pPr>
-      <w:proofErr w:type="gramStart"/>
-      <w:r>
-        <w:rPr>
-          <w:rFonts w:ascii="Garamond" w:eastAsia="Garamond" w:hAnsi="Garamond" w:cs="Garamond"/>
-          <w:b/>
-          <w:sz w:val="24"/>
-          <w:szCs w:val="24"/>
-        </w:rPr>
-        <w:t>P[</w:t>
-      </w:r>
-      <w:proofErr w:type="gramEnd"/>
-      <w:r>
-        <w:rPr>
-          <w:rFonts w:ascii="Garamond" w:eastAsia="Garamond" w:hAnsi="Garamond" w:cs="Garamond"/>
-          <w:b/>
-          <w:sz w:val="24"/>
-          <w:szCs w:val="24"/>
-        </w:rPr>
-        <w:t xml:space="preserve">1.1]: </w:t>
+      <w:r>
+        <w:rPr>
+          <w:rFonts w:ascii="Garamond" w:eastAsia="Garamond" w:hAnsi="Garamond" w:cs="Garamond"/>
+          <w:b/>
+          <w:sz w:val="24"/>
+          <w:szCs w:val="24"/>
+        </w:rPr>
+        <w:t xml:space="preserve">P[1.1]: </w:t>
       </w:r>
       <w:r>
         <w:rPr>
@@ -2045,29 +1881,7 @@
           <w:sz w:val="24"/>
           <w:szCs w:val="24"/>
         </w:rPr>
-        <w:t xml:space="preserve">Logo con scritta Hilo e icona del </w:t>
-      </w:r>
-      <w:proofErr w:type="spellStart"/>
-      <w:r>
-        <w:rPr>
-          <w:rFonts w:ascii="Garamond" w:eastAsia="Garamond" w:hAnsi="Garamond" w:cs="Garamond"/>
-          <w:b/>
-          <w:i/>
-          <w:sz w:val="24"/>
-          <w:szCs w:val="24"/>
-        </w:rPr>
-        <w:t>covid</w:t>
-      </w:r>
-      <w:proofErr w:type="spellEnd"/>
-      <w:r>
-        <w:rPr>
-          <w:rFonts w:ascii="Garamond" w:eastAsia="Garamond" w:hAnsi="Garamond" w:cs="Garamond"/>
-          <w:b/>
-          <w:i/>
-          <w:sz w:val="24"/>
-          <w:szCs w:val="24"/>
-        </w:rPr>
-        <w:t>.</w:t>
+        <w:t>Logo con scritta Hilo e icona del covid.</w:t>
       </w:r>
     </w:p>
     <w:p>
@@ -2180,7 +1994,6 @@
           <w:szCs w:val="24"/>
         </w:rPr>
       </w:pPr>
-      <w:proofErr w:type="gramStart"/>
       <w:r>
         <w:rPr>
           <w:rFonts w:ascii="Garamond" w:eastAsia="Garamond" w:hAnsi="Garamond" w:cs="Garamond"/>
@@ -2190,43 +2003,7 @@
           <w:sz w:val="24"/>
           <w:szCs w:val="24"/>
         </w:rPr>
-        <w:t>P[</w:t>
-      </w:r>
-      <w:proofErr w:type="gramEnd"/>
-      <w:r>
-        <w:rPr>
-          <w:rFonts w:ascii="Garamond" w:eastAsia="Garamond" w:hAnsi="Garamond" w:cs="Garamond"/>
-          <w:b/>
-          <w:bCs/>
-          <w:color w:val="auto"/>
-          <w:sz w:val="24"/>
-          <w:szCs w:val="24"/>
-        </w:rPr>
-        <w:t xml:space="preserve">1.2]: Logo con scritta HILO e icona del </w:t>
-      </w:r>
-      <w:proofErr w:type="spellStart"/>
-      <w:r>
-        <w:rPr>
-          <w:rFonts w:ascii="Garamond" w:eastAsia="Garamond" w:hAnsi="Garamond" w:cs="Garamond"/>
-          <w:b/>
-          <w:bCs/>
-          <w:color w:val="auto"/>
-          <w:sz w:val="24"/>
-          <w:szCs w:val="24"/>
-        </w:rPr>
-        <w:t>covid</w:t>
-      </w:r>
-      <w:proofErr w:type="spellEnd"/>
-      <w:r>
-        <w:rPr>
-          <w:rFonts w:ascii="Garamond" w:eastAsia="Garamond" w:hAnsi="Garamond" w:cs="Garamond"/>
-          <w:b/>
-          <w:bCs/>
-          <w:color w:val="auto"/>
-          <w:sz w:val="24"/>
-          <w:szCs w:val="24"/>
-        </w:rPr>
-        <w:t>.</w:t>
+        <w:t>P[1.2]: Logo con scritta HILO e icona del covid.</w:t>
       </w:r>
     </w:p>
     <w:p>
@@ -2329,6 +2106,42 @@
           <w:szCs w:val="24"/>
         </w:rPr>
         <w:t xml:space="preserve"> Scritta in maiuscolo troppo “aggressiva”</w:t>
+      </w:r>
+    </w:p>
+    <w:p>
+      <w:pPr>
+        <w:pStyle w:val="Normale1"/>
+        <w:numPr>
+          <w:ilvl w:val="0"/>
+          <w:numId w:val="1"/>
+        </w:numPr>
+        <w:contextualSpacing/>
+        <w:rPr>
+          <w:rFonts w:ascii="Garamond" w:eastAsia="Garamond" w:hAnsi="Garamond" w:cs="Garamond"/>
+          <w:color w:val="auto"/>
+          <w:sz w:val="24"/>
+          <w:szCs w:val="24"/>
+        </w:rPr>
+      </w:pPr>
+      <w:r>
+        <w:rPr>
+          <w:rFonts w:ascii="Garamond" w:eastAsia="Garamond" w:hAnsi="Garamond" w:cs="Garamond"/>
+          <w:b/>
+          <w:bCs/>
+          <w:color w:val="000000" w:themeColor="text1"/>
+          <w:sz w:val="24"/>
+          <w:szCs w:val="24"/>
+        </w:rPr>
+        <w:t>R[1]:</w:t>
+      </w:r>
+      <w:r>
+        <w:rPr>
+          <w:rFonts w:ascii="Garamond" w:eastAsia="Garamond" w:hAnsi="Garamond" w:cs="Garamond"/>
+          <w:color w:val="000000" w:themeColor="text1"/>
+          <w:sz w:val="24"/>
+          <w:szCs w:val="24"/>
+        </w:rPr>
+        <w:t xml:space="preserve"> Scelto Logo con scritta Hilo</w:t>
       </w:r>
     </w:p>
     <w:p>
@@ -2346,7 +2159,6 @@
           <w:szCs w:val="24"/>
         </w:rPr>
       </w:pPr>
-      <w:proofErr w:type="gramStart"/>
       <w:r>
         <w:rPr>
           <w:rFonts w:ascii="Garamond" w:eastAsia="Garamond" w:hAnsi="Garamond" w:cs="Garamond"/>
@@ -2365,7 +2177,6 @@
         </w:rPr>
         <w:t>[</w:t>
       </w:r>
-      <w:proofErr w:type="gramEnd"/>
       <w:r>
         <w:rPr>
           <w:rFonts w:ascii="Garamond" w:eastAsia="Garamond" w:hAnsi="Garamond" w:cs="Garamond"/>
@@ -2409,7 +2220,6 @@
           <w:lang w:val="en-US"/>
         </w:rPr>
       </w:pPr>
-      <w:proofErr w:type="gramStart"/>
       <w:r>
         <w:rPr>
           <w:rFonts w:ascii="Garamond" w:eastAsia="Garamond" w:hAnsi="Garamond" w:cs="Garamond"/>
@@ -2418,53 +2228,18 @@
           <w:szCs w:val="24"/>
           <w:lang w:val="en-US"/>
         </w:rPr>
-        <w:t>P[</w:t>
-      </w:r>
-      <w:proofErr w:type="gramEnd"/>
-      <w:r>
-        <w:rPr>
-          <w:rFonts w:ascii="Garamond" w:eastAsia="Garamond" w:hAnsi="Garamond" w:cs="Garamond"/>
-          <w:b/>
+        <w:t>P[2.1]:</w:t>
+      </w:r>
+      <w:r>
+        <w:rPr>
+          <w:rFonts w:ascii="Garamond" w:eastAsia="Garamond" w:hAnsi="Garamond" w:cs="Garamond"/>
+          <w:b/>
+          <w:i/>
           <w:sz w:val="24"/>
           <w:szCs w:val="24"/>
           <w:lang w:val="en-US"/>
         </w:rPr>
-        <w:t>2.1]:</w:t>
-      </w:r>
-      <w:r>
-        <w:rPr>
-          <w:rFonts w:ascii="Garamond" w:eastAsia="Garamond" w:hAnsi="Garamond" w:cs="Garamond"/>
-          <w:b/>
-          <w:i/>
-          <w:sz w:val="24"/>
-          <w:szCs w:val="24"/>
-          <w:lang w:val="en-US"/>
-        </w:rPr>
-        <w:t xml:space="preserve">”Everyone </w:t>
-      </w:r>
-      <w:proofErr w:type="spellStart"/>
-      <w:r>
-        <w:rPr>
-          <w:rFonts w:ascii="Garamond" w:eastAsia="Garamond" w:hAnsi="Garamond" w:cs="Garamond"/>
-          <w:b/>
-          <w:i/>
-          <w:sz w:val="24"/>
-          <w:szCs w:val="24"/>
-          <w:lang w:val="en-US"/>
-        </w:rPr>
-        <w:t>wanna</w:t>
-      </w:r>
-      <w:proofErr w:type="spellEnd"/>
-      <w:r>
-        <w:rPr>
-          <w:rFonts w:ascii="Garamond" w:eastAsia="Garamond" w:hAnsi="Garamond" w:cs="Garamond"/>
-          <w:b/>
-          <w:i/>
-          <w:sz w:val="24"/>
-          <w:szCs w:val="24"/>
-          <w:lang w:val="en-US"/>
-        </w:rPr>
-        <w:t xml:space="preserve"> be a Hilo”</w:t>
+        <w:t>”Everyone wanna be a Hilo”</w:t>
       </w:r>
       <w:r>
         <w:rPr>
@@ -2522,7 +2297,10 @@
     <w:p>
       <w:pPr>
         <w:pStyle w:val="Normale1"/>
-        <w:ind w:left="1080"/>
+        <w:numPr>
+          <w:ilvl w:val="0"/>
+          <w:numId w:val="1"/>
+        </w:numPr>
         <w:contextualSpacing/>
         <w:rPr>
           <w:rFonts w:ascii="Garamond" w:eastAsia="Garamond" w:hAnsi="Garamond" w:cs="Garamond"/>
@@ -2532,6 +2310,26 @@
           <w:szCs w:val="24"/>
         </w:rPr>
       </w:pPr>
+      <w:r>
+        <w:rPr>
+          <w:rFonts w:ascii="Garamond" w:eastAsia="Garamond" w:hAnsi="Garamond" w:cs="Garamond"/>
+          <w:b/>
+          <w:color w:val="000000" w:themeColor="text1"/>
+          <w:sz w:val="24"/>
+          <w:szCs w:val="24"/>
+        </w:rPr>
+        <w:t xml:space="preserve">R[2]: </w:t>
+      </w:r>
+      <w:r>
+        <w:rPr>
+          <w:rFonts w:ascii="Garamond" w:eastAsia="Garamond" w:hAnsi="Garamond" w:cs="Garamond"/>
+          <w:bCs/>
+          <w:color w:val="000000" w:themeColor="text1"/>
+          <w:sz w:val="24"/>
+          <w:szCs w:val="24"/>
+        </w:rPr>
+        <w:t>Scelto “Everyone wanna be a Hilo”</w:t>
+      </w:r>
     </w:p>
     <w:p>
       <w:pPr>
@@ -2548,7 +2346,6 @@
           <w:szCs w:val="24"/>
         </w:rPr>
       </w:pPr>
-      <w:proofErr w:type="gramStart"/>
       <w:r>
         <w:rPr>
           <w:rFonts w:ascii="Garamond" w:eastAsia="Garamond" w:hAnsi="Garamond" w:cs="Garamond"/>
@@ -2557,18 +2354,7 @@
           <w:sz w:val="24"/>
           <w:szCs w:val="24"/>
         </w:rPr>
-        <w:t>I[</w:t>
-      </w:r>
-      <w:proofErr w:type="gramEnd"/>
-      <w:r>
-        <w:rPr>
-          <w:rFonts w:ascii="Garamond" w:eastAsia="Garamond" w:hAnsi="Garamond" w:cs="Garamond"/>
-          <w:b/>
-          <w:bCs/>
-          <w:sz w:val="24"/>
-          <w:szCs w:val="24"/>
-        </w:rPr>
-        <w:t xml:space="preserve">3]: </w:t>
+        <w:t xml:space="preserve">I[3]: </w:t>
       </w:r>
       <w:r>
         <w:rPr>
@@ -2597,7 +2383,6 @@
           <w:szCs w:val="24"/>
         </w:rPr>
       </w:pPr>
-      <w:proofErr w:type="gramStart"/>
       <w:r>
         <w:rPr>
           <w:rFonts w:ascii="Garamond" w:eastAsia="Garamond" w:hAnsi="Garamond" w:cs="Garamond"/>
@@ -2606,31 +2391,8 @@
           <w:sz w:val="24"/>
           <w:szCs w:val="24"/>
         </w:rPr>
-        <w:t>P[</w:t>
-      </w:r>
-      <w:proofErr w:type="gramEnd"/>
-      <w:r>
-        <w:rPr>
-          <w:rFonts w:ascii="Garamond" w:eastAsia="Garamond" w:hAnsi="Garamond" w:cs="Garamond"/>
-          <w:b/>
-          <w:bCs/>
-          <w:sz w:val="24"/>
-          <w:szCs w:val="24"/>
-        </w:rPr>
-        <w:t xml:space="preserve">3.1]: </w:t>
-      </w:r>
-      <w:proofErr w:type="spellStart"/>
-      <w:r>
-        <w:rPr>
-          <w:rFonts w:ascii="Garamond" w:eastAsia="Garamond" w:hAnsi="Garamond" w:cs="Garamond"/>
-          <w:b/>
-          <w:bCs/>
-          <w:sz w:val="24"/>
-          <w:szCs w:val="24"/>
-        </w:rPr>
-        <w:t>AngularJS</w:t>
-      </w:r>
-      <w:proofErr w:type="spellEnd"/>
+        <w:t>P[3.1]: AngularJS</w:t>
+      </w:r>
     </w:p>
     <w:p>
       <w:pPr>
@@ -2685,6 +2447,7 @@
           <w:sz w:val="24"/>
           <w:szCs w:val="24"/>
         </w:rPr>
+        <w:lastRenderedPageBreak/>
         <w:t>–</w:t>
       </w:r>
       <w:r>
@@ -2717,7 +2480,6 @@
           <w:sz w:val="24"/>
           <w:szCs w:val="24"/>
         </w:rPr>
-        <w:lastRenderedPageBreak/>
         <w:t>–</w:t>
       </w:r>
       <w:r>
@@ -2752,7 +2514,6 @@
           <w:szCs w:val="24"/>
         </w:rPr>
       </w:pPr>
-      <w:proofErr w:type="gramStart"/>
       <w:r>
         <w:rPr>
           <w:rFonts w:ascii="Garamond" w:eastAsia="Garamond" w:hAnsi="Garamond" w:cs="Garamond"/>
@@ -2762,33 +2523,8 @@
           <w:sz w:val="24"/>
           <w:szCs w:val="24"/>
         </w:rPr>
-        <w:t>P[</w:t>
-      </w:r>
-      <w:proofErr w:type="gramEnd"/>
-      <w:r>
-        <w:rPr>
-          <w:rFonts w:ascii="Garamond" w:eastAsia="Garamond" w:hAnsi="Garamond" w:cs="Garamond"/>
-          <w:b/>
-          <w:bCs/>
-          <w:color w:val="000000" w:themeColor="text1"/>
-          <w:sz w:val="24"/>
-          <w:szCs w:val="24"/>
-        </w:rPr>
-        <w:t xml:space="preserve">3.2]: </w:t>
-      </w:r>
-      <w:proofErr w:type="spellStart"/>
-      <w:r>
-        <w:rPr>
-          <w:rFonts w:ascii="Garamond" w:eastAsia="Garamond" w:hAnsi="Garamond" w:cs="Garamond"/>
-          <w:b/>
-          <w:bCs/>
-          <w:color w:val="000000" w:themeColor="text1"/>
-          <w:sz w:val="24"/>
-          <w:szCs w:val="24"/>
-        </w:rPr>
-        <w:t>ReactJS</w:t>
-      </w:r>
-      <w:proofErr w:type="spellEnd"/>
+        <w:t>P[3.2]: ReactJS</w:t>
+      </w:r>
     </w:p>
     <w:p>
       <w:pPr>
@@ -2873,7 +2609,6 @@
           <w:szCs w:val="24"/>
         </w:rPr>
       </w:pPr>
-      <w:proofErr w:type="gramStart"/>
       <w:r>
         <w:rPr>
           <w:rFonts w:ascii="Garamond" w:eastAsia="Garamond" w:hAnsi="Garamond" w:cs="Garamond"/>
@@ -2882,18 +2617,7 @@
           <w:sz w:val="24"/>
           <w:szCs w:val="24"/>
         </w:rPr>
-        <w:t>P[</w:t>
-      </w:r>
-      <w:proofErr w:type="gramEnd"/>
-      <w:r>
-        <w:rPr>
-          <w:rFonts w:ascii="Garamond" w:eastAsia="Garamond" w:hAnsi="Garamond" w:cs="Garamond"/>
-          <w:b/>
-          <w:bCs/>
-          <w:sz w:val="24"/>
-          <w:szCs w:val="24"/>
-        </w:rPr>
-        <w:t>3.3]: Vue.JS</w:t>
+        <w:t>P[3.3]: Vue.JS</w:t>
       </w:r>
     </w:p>
     <w:p>
@@ -3010,7 +2734,6 @@
           <w:szCs w:val="24"/>
         </w:rPr>
       </w:pPr>
-      <w:proofErr w:type="gramStart"/>
       <w:r>
         <w:rPr>
           <w:rFonts w:ascii="Garamond" w:eastAsia="Garamond" w:hAnsi="Garamond" w:cs="Garamond"/>
@@ -3019,18 +2742,7 @@
           <w:sz w:val="24"/>
           <w:szCs w:val="24"/>
         </w:rPr>
-        <w:t>P[</w:t>
-      </w:r>
-      <w:proofErr w:type="gramEnd"/>
-      <w:r>
-        <w:rPr>
-          <w:rFonts w:ascii="Garamond" w:eastAsia="Garamond" w:hAnsi="Garamond" w:cs="Garamond"/>
-          <w:b/>
-          <w:bCs/>
-          <w:sz w:val="24"/>
-          <w:szCs w:val="24"/>
-        </w:rPr>
-        <w:t>3.4]: Spring</w:t>
+        <w:t>P[3.4]: Spring</w:t>
       </w:r>
     </w:p>
     <w:p>
@@ -3053,25 +2765,7 @@
           <w:sz w:val="24"/>
           <w:szCs w:val="24"/>
         </w:rPr>
-        <w:t xml:space="preserve">+ Molto simile a Java </w:t>
-      </w:r>
-      <w:proofErr w:type="gramStart"/>
-      <w:r>
-        <w:rPr>
-          <w:rFonts w:ascii="Garamond" w:eastAsia="Garamond" w:hAnsi="Garamond" w:cs="Garamond"/>
-          <w:sz w:val="24"/>
-          <w:szCs w:val="24"/>
-        </w:rPr>
-        <w:t>EE,  i</w:t>
-      </w:r>
-      <w:proofErr w:type="gramEnd"/>
-      <w:r>
-        <w:rPr>
-          <w:rFonts w:ascii="Garamond" w:eastAsia="Garamond" w:hAnsi="Garamond" w:cs="Garamond"/>
-          <w:sz w:val="24"/>
-          <w:szCs w:val="24"/>
-        </w:rPr>
-        <w:t xml:space="preserve"> cui concetti sono affrontati già nel corso di Programmazione Distribuita</w:t>
+        <w:t>+ Molto simile a Java EE,  i cui concetti sono affrontati già nel corso di Programmazione Distribuita</w:t>
       </w:r>
     </w:p>
     <w:p>
@@ -3124,6 +2818,75 @@
       <w:pPr>
         <w:pStyle w:val="Normale1"/>
         <w:numPr>
+          <w:ilvl w:val="1"/>
+          <w:numId w:val="2"/>
+        </w:numPr>
+        <w:contextualSpacing/>
+        <w:rPr>
+          <w:rFonts w:ascii="Garamond" w:eastAsia="Garamond" w:hAnsi="Garamond" w:cs="Garamond"/>
+          <w:sz w:val="24"/>
+          <w:szCs w:val="24"/>
+        </w:rPr>
+      </w:pPr>
+      <w:r>
+        <w:rPr>
+          <w:rFonts w:ascii="Garamond" w:eastAsia="Garamond" w:hAnsi="Garamond" w:cs="Garamond"/>
+          <w:b/>
+          <w:bCs/>
+          <w:sz w:val="24"/>
+          <w:szCs w:val="24"/>
+        </w:rPr>
+        <w:t xml:space="preserve">R[3]: </w:t>
+      </w:r>
+      <w:r>
+        <w:rPr>
+          <w:rFonts w:ascii="Garamond" w:eastAsia="Garamond" w:hAnsi="Garamond" w:cs="Garamond"/>
+          <w:sz w:val="24"/>
+          <w:szCs w:val="24"/>
+        </w:rPr>
+        <w:t xml:space="preserve">Scelti </w:t>
+      </w:r>
+      <w:r>
+        <w:rPr>
+          <w:rFonts w:ascii="Garamond" w:eastAsia="Garamond" w:hAnsi="Garamond" w:cs="Garamond"/>
+          <w:b/>
+          <w:bCs/>
+          <w:sz w:val="24"/>
+          <w:szCs w:val="24"/>
+        </w:rPr>
+        <w:t>P[3.4]</w:t>
+      </w:r>
+      <w:r>
+        <w:rPr>
+          <w:rFonts w:ascii="Garamond" w:eastAsia="Garamond" w:hAnsi="Garamond" w:cs="Garamond"/>
+          <w:sz w:val="24"/>
+          <w:szCs w:val="24"/>
+        </w:rPr>
+        <w:t xml:space="preserve"> e </w:t>
+      </w:r>
+      <w:r>
+        <w:rPr>
+          <w:rFonts w:ascii="Garamond" w:eastAsia="Garamond" w:hAnsi="Garamond" w:cs="Garamond"/>
+          <w:b/>
+          <w:bCs/>
+          <w:sz w:val="24"/>
+          <w:szCs w:val="24"/>
+        </w:rPr>
+        <w:t>P[3.3]</w:t>
+      </w:r>
+      <w:r>
+        <w:rPr>
+          <w:rFonts w:ascii="Garamond" w:eastAsia="Garamond" w:hAnsi="Garamond" w:cs="Garamond"/>
+          <w:sz w:val="24"/>
+          <w:szCs w:val="24"/>
+        </w:rPr>
+        <w:t xml:space="preserve"> in quanto più semplici da usare e con caratteristiche più simili a linguaggi già conosciuti e incontrati nel percorso di studi</w:t>
+      </w:r>
+    </w:p>
+    <w:p>
+      <w:pPr>
+        <w:pStyle w:val="Normale1"/>
+        <w:numPr>
           <w:ilvl w:val="0"/>
           <w:numId w:val="2"/>
         </w:numPr>
@@ -3134,7 +2897,6 @@
           <w:szCs w:val="24"/>
         </w:rPr>
       </w:pPr>
-      <w:proofErr w:type="gramStart"/>
       <w:r>
         <w:rPr>
           <w:rFonts w:ascii="Garamond" w:eastAsia="Garamond" w:hAnsi="Garamond" w:cs="Garamond"/>
@@ -3143,18 +2905,7 @@
           <w:sz w:val="24"/>
           <w:szCs w:val="24"/>
         </w:rPr>
-        <w:t>I[</w:t>
-      </w:r>
-      <w:proofErr w:type="gramEnd"/>
-      <w:r>
-        <w:rPr>
-          <w:rFonts w:ascii="Garamond" w:eastAsia="Garamond" w:hAnsi="Garamond" w:cs="Garamond"/>
-          <w:b/>
-          <w:bCs/>
-          <w:sz w:val="24"/>
-          <w:szCs w:val="24"/>
-        </w:rPr>
-        <w:t>4]:</w:t>
+        <w:t>I[4]:</w:t>
       </w:r>
       <w:r>
         <w:rPr>
@@ -3179,7 +2930,6 @@
           <w:szCs w:val="24"/>
         </w:rPr>
       </w:pPr>
-      <w:proofErr w:type="gramStart"/>
       <w:r>
         <w:rPr>
           <w:rFonts w:ascii="Garamond" w:eastAsia="Garamond" w:hAnsi="Garamond" w:cs="Garamond"/>
@@ -3188,18 +2938,7 @@
           <w:sz w:val="24"/>
           <w:szCs w:val="24"/>
         </w:rPr>
-        <w:t>P[</w:t>
-      </w:r>
-      <w:proofErr w:type="gramEnd"/>
-      <w:r>
-        <w:rPr>
-          <w:rFonts w:ascii="Garamond" w:eastAsia="Garamond" w:hAnsi="Garamond" w:cs="Garamond"/>
-          <w:b/>
-          <w:bCs/>
-          <w:sz w:val="24"/>
-          <w:szCs w:val="24"/>
-        </w:rPr>
-        <w:t>4.1]: Hilo</w:t>
+        <w:t>P[4.1]: Hilo</w:t>
       </w:r>
     </w:p>
     <w:p>
@@ -3232,7 +2971,6 @@
         </w:rPr>
         <w:t>“</w:t>
       </w:r>
-      <w:proofErr w:type="spellStart"/>
       <w:r>
         <w:rPr>
           <w:rFonts w:ascii="Garamond" w:eastAsia="Garamond" w:hAnsi="Garamond" w:cs="Garamond"/>
@@ -3247,16 +2985,7 @@
           <w:sz w:val="24"/>
           <w:szCs w:val="24"/>
         </w:rPr>
-        <w:t>eal</w:t>
-      </w:r>
-      <w:proofErr w:type="spellEnd"/>
-      <w:r>
-        <w:rPr>
-          <w:rFonts w:ascii="Garamond" w:eastAsia="Garamond" w:hAnsi="Garamond" w:cs="Garamond"/>
-          <w:sz w:val="24"/>
-          <w:szCs w:val="24"/>
-        </w:rPr>
-        <w:t>” ovvero “guarire”</w:t>
+        <w:t>eal” ovvero “guarire”</w:t>
       </w:r>
     </w:p>
     <w:p>
@@ -3279,18 +3008,8 @@
           <w:sz w:val="24"/>
           <w:szCs w:val="24"/>
         </w:rPr>
-        <w:t xml:space="preserve">+ Contiene le iniziali dei membri </w:t>
-      </w:r>
-      <w:proofErr w:type="gramStart"/>
-      <w:r>
-        <w:rPr>
-          <w:rFonts w:ascii="Garamond" w:eastAsia="Garamond" w:hAnsi="Garamond" w:cs="Garamond"/>
-          <w:sz w:val="24"/>
-          <w:szCs w:val="24"/>
-        </w:rPr>
-        <w:t>del team</w:t>
-      </w:r>
-      <w:proofErr w:type="gramEnd"/>
+        <w:t>+ Contiene le iniziali dei membri del team</w:t>
+      </w:r>
     </w:p>
     <w:p>
       <w:pPr>
@@ -3312,50 +3031,8 @@
           <w:sz w:val="24"/>
           <w:szCs w:val="24"/>
         </w:rPr>
-        <w:t xml:space="preserve">+ </w:t>
-      </w:r>
-      <w:r>
-        <w:rPr>
-          <w:rFonts w:ascii="Garamond" w:eastAsia="Garamond" w:hAnsi="Garamond" w:cs="Garamond"/>
-          <w:sz w:val="24"/>
-          <w:szCs w:val="24"/>
-        </w:rPr>
-        <w:t>In inglese la pronuncia è simile a “H</w:t>
-      </w:r>
-      <w:r>
-        <w:rPr>
-          <w:rFonts w:ascii="Garamond" w:eastAsia="Garamond" w:hAnsi="Garamond" w:cs="Garamond"/>
-          <w:sz w:val="24"/>
-          <w:szCs w:val="24"/>
-        </w:rPr>
-        <w:t>ero</w:t>
-      </w:r>
-      <w:r>
-        <w:rPr>
-          <w:rFonts w:ascii="Garamond" w:eastAsia="Garamond" w:hAnsi="Garamond" w:cs="Garamond"/>
-          <w:sz w:val="24"/>
-          <w:szCs w:val="24"/>
-        </w:rPr>
-        <w:t xml:space="preserve">” ovvero </w:t>
-      </w:r>
-      <w:r>
-        <w:rPr>
-          <w:rFonts w:ascii="Garamond" w:eastAsia="Garamond" w:hAnsi="Garamond" w:cs="Garamond"/>
-          <w:sz w:val="24"/>
-          <w:szCs w:val="24"/>
-        </w:rPr>
-        <w:t xml:space="preserve">“eroe”. È un tributo ai medici in prima linea nell’emergenza </w:t>
-      </w:r>
-      <w:proofErr w:type="spellStart"/>
-      <w:r>
-        <w:rPr>
-          <w:rFonts w:ascii="Garamond" w:eastAsia="Garamond" w:hAnsi="Garamond" w:cs="Garamond"/>
-          <w:sz w:val="24"/>
-          <w:szCs w:val="24"/>
-        </w:rPr>
-        <w:t>Covid</w:t>
-      </w:r>
-      <w:proofErr w:type="spellEnd"/>
+        <w:t>+ In inglese la pronuncia è simile a “Hero” ovvero “eroe”. È un tributo ai medici in prima linea nell’emergenza Covid</w:t>
+      </w:r>
     </w:p>
     <w:p>
       <w:pPr>
@@ -3424,7 +3101,6 @@
           <w:b/>
           <w:sz w:val="24"/>
           <w:szCs w:val="24"/>
-          <w:lang w:val="en-US"/>
         </w:rPr>
       </w:pPr>
     </w:p>
@@ -3437,14 +3113,13 @@
           <w:b/>
           <w:sz w:val="24"/>
           <w:szCs w:val="24"/>
-          <w:lang w:val="en-US"/>
         </w:rPr>
       </w:pPr>
     </w:p>
     <w:tbl>
       <w:tblPr>
         <w:tblStyle w:val="a1"/>
-        <w:tblW w:w="8438" w:type="dxa"/>
+        <w:tblW w:w="9459" w:type="dxa"/>
         <w:tblInd w:w="-108" w:type="dxa"/>
         <w:tblBorders>
           <w:top w:val="single" w:sz="4" w:space="0" w:color="000000"/>
@@ -3458,14 +3133,14 @@
         <w:tblLook w:val="0000" w:firstRow="0" w:lastRow="0" w:firstColumn="0" w:lastColumn="0" w:noHBand="0" w:noVBand="0"/>
       </w:tblPr>
       <w:tblGrid>
-        <w:gridCol w:w="1287"/>
-        <w:gridCol w:w="1177"/>
-        <w:gridCol w:w="1013"/>
+        <w:gridCol w:w="1237"/>
+        <w:gridCol w:w="1701"/>
+        <w:gridCol w:w="993"/>
         <w:gridCol w:w="992"/>
-        <w:gridCol w:w="1358"/>
-        <w:gridCol w:w="733"/>
-        <w:gridCol w:w="1169"/>
-        <w:gridCol w:w="709"/>
+        <w:gridCol w:w="1134"/>
+        <w:gridCol w:w="850"/>
+        <w:gridCol w:w="1701"/>
+        <w:gridCol w:w="851"/>
       </w:tblGrid>
       <w:tr>
         <w:trPr>
@@ -3473,7 +3148,7 @@
         </w:trPr>
         <w:tc>
           <w:tcPr>
-            <w:tcW w:w="1287" w:type="dxa"/>
+            <w:tcW w:w="1237" w:type="dxa"/>
           </w:tcPr>
           <w:p>
             <w:pPr>
@@ -3496,7 +3171,7 @@
         </w:tc>
         <w:tc>
           <w:tcPr>
-            <w:tcW w:w="1177" w:type="dxa"/>
+            <w:tcW w:w="1701" w:type="dxa"/>
           </w:tcPr>
           <w:p>
             <w:pPr>
@@ -3521,7 +3196,7 @@
         </w:tc>
         <w:tc>
           <w:tcPr>
-            <w:tcW w:w="1013" w:type="dxa"/>
+            <w:tcW w:w="993" w:type="dxa"/>
           </w:tcPr>
           <w:p>
             <w:pPr>
@@ -3571,7 +3246,7 @@
         </w:tc>
         <w:tc>
           <w:tcPr>
-            <w:tcW w:w="1358" w:type="dxa"/>
+            <w:tcW w:w="1134" w:type="dxa"/>
           </w:tcPr>
           <w:p>
             <w:pPr>
@@ -3594,7 +3269,7 @@
         </w:tc>
         <w:tc>
           <w:tcPr>
-            <w:tcW w:w="733" w:type="dxa"/>
+            <w:tcW w:w="850" w:type="dxa"/>
           </w:tcPr>
           <w:p>
             <w:pPr>
@@ -3627,7 +3302,7 @@
         </w:tc>
         <w:tc>
           <w:tcPr>
-            <w:tcW w:w="1169" w:type="dxa"/>
+            <w:tcW w:w="1701" w:type="dxa"/>
           </w:tcPr>
           <w:p>
             <w:pPr>
@@ -3650,7 +3325,7 @@
         </w:tc>
         <w:tc>
           <w:tcPr>
-            <w:tcW w:w="709" w:type="dxa"/>
+            <w:tcW w:w="851" w:type="dxa"/>
           </w:tcPr>
           <w:p>
             <w:pPr>
@@ -3680,7 +3355,7 @@
         </w:trPr>
         <w:tc>
           <w:tcPr>
-            <w:tcW w:w="1287" w:type="dxa"/>
+            <w:tcW w:w="1237" w:type="dxa"/>
           </w:tcPr>
           <w:p>
             <w:pPr>
@@ -3693,24 +3368,27 @@
                 <w:sz w:val="24"/>
                 <w:szCs w:val="24"/>
               </w:rPr>
-              <w:t>AI[j]</w:t>
-            </w:r>
-          </w:p>
-        </w:tc>
-        <w:tc>
-          <w:tcPr>
-            <w:tcW w:w="1177" w:type="dxa"/>
+              <w:t>AI[1]</w:t>
+            </w:r>
+          </w:p>
+        </w:tc>
+        <w:tc>
+          <w:tcPr>
+            <w:tcW w:w="1701" w:type="dxa"/>
           </w:tcPr>
           <w:p>
             <w:pPr>
               <w:pStyle w:val="Normale1"/>
               <w:jc w:val="center"/>
             </w:pPr>
-          </w:p>
-        </w:tc>
-        <w:tc>
-          <w:tcPr>
-            <w:tcW w:w="1013" w:type="dxa"/>
+            <w:r>
+              <w:t>Modifica documentazione per rendere scelta del nome effettiva</w:t>
+            </w:r>
+          </w:p>
+        </w:tc>
+        <w:tc>
+          <w:tcPr>
+            <w:tcW w:w="993" w:type="dxa"/>
           </w:tcPr>
           <w:p>
             <w:pPr>
@@ -3718,7 +3396,7 @@
               <w:jc w:val="center"/>
             </w:pPr>
             <w:r>
-              <w:t>Data meeting</w:t>
+              <w:t>30/10/2020</w:t>
             </w:r>
           </w:p>
         </w:tc>
@@ -3731,33 +3409,42 @@
               <w:pStyle w:val="Normale1"/>
               <w:jc w:val="center"/>
             </w:pPr>
-          </w:p>
-        </w:tc>
-        <w:tc>
-          <w:tcPr>
-            <w:tcW w:w="1358" w:type="dxa"/>
+            <w:r>
+              <w:t>5</w:t>
+            </w:r>
+          </w:p>
+        </w:tc>
+        <w:tc>
+          <w:tcPr>
+            <w:tcW w:w="1134" w:type="dxa"/>
           </w:tcPr>
           <w:p>
             <w:pPr>
               <w:pStyle w:val="Normale1"/>
               <w:jc w:val="center"/>
             </w:pPr>
-          </w:p>
-        </w:tc>
-        <w:tc>
-          <w:tcPr>
-            <w:tcW w:w="733" w:type="dxa"/>
+            <w:r>
+              <w:t>Ivan Carmine Adamo</w:t>
+            </w:r>
+          </w:p>
+        </w:tc>
+        <w:tc>
+          <w:tcPr>
+            <w:tcW w:w="850" w:type="dxa"/>
           </w:tcPr>
           <w:p>
             <w:pPr>
               <w:pStyle w:val="Normale1"/>
               <w:jc w:val="center"/>
             </w:pPr>
-          </w:p>
-        </w:tc>
-        <w:tc>
-          <w:tcPr>
-            <w:tcW w:w="1169" w:type="dxa"/>
+            <w:r>
+              <w:t>Open</w:t>
+            </w:r>
+          </w:p>
+        </w:tc>
+        <w:tc>
+          <w:tcPr>
+            <w:tcW w:w="1701" w:type="dxa"/>
           </w:tcPr>
           <w:p>
             <w:pPr>
@@ -3765,11 +3452,14 @@
               <w:widowControl w:val="0"/>
               <w:jc w:val="center"/>
             </w:pPr>
-          </w:p>
-        </w:tc>
-        <w:tc>
-          <w:tcPr>
-            <w:tcW w:w="709" w:type="dxa"/>
+            <w:r>
+              <w:t>6/11/2020</w:t>
+            </w:r>
+          </w:p>
+        </w:tc>
+        <w:tc>
+          <w:tcPr>
+            <w:tcW w:w="851" w:type="dxa"/>
           </w:tcPr>
           <w:p>
             <w:pPr>
@@ -3786,7 +3476,7 @@
         </w:trPr>
         <w:tc>
           <w:tcPr>
-            <w:tcW w:w="1287" w:type="dxa"/>
+            <w:tcW w:w="1237" w:type="dxa"/>
           </w:tcPr>
           <w:p>
             <w:pPr>
@@ -3799,30 +3489,37 @@
                 <w:sz w:val="24"/>
                 <w:szCs w:val="24"/>
               </w:rPr>
-              <w:t>AI[i]</w:t>
-            </w:r>
-          </w:p>
-        </w:tc>
-        <w:tc>
-          <w:tcPr>
-            <w:tcW w:w="1177" w:type="dxa"/>
+              <w:lastRenderedPageBreak/>
+              <w:t>AI[2]</w:t>
+            </w:r>
+          </w:p>
+        </w:tc>
+        <w:tc>
+          <w:tcPr>
+            <w:tcW w:w="1701" w:type="dxa"/>
           </w:tcPr>
           <w:p>
             <w:pPr>
               <w:pStyle w:val="Normale1"/>
               <w:jc w:val="center"/>
             </w:pPr>
-          </w:p>
-        </w:tc>
-        <w:tc>
-          <w:tcPr>
-            <w:tcW w:w="1013" w:type="dxa"/>
+            <w:r>
+              <w:t>Fare una bozza del database da utilizzare</w:t>
+            </w:r>
+          </w:p>
+        </w:tc>
+        <w:tc>
+          <w:tcPr>
+            <w:tcW w:w="993" w:type="dxa"/>
           </w:tcPr>
           <w:p>
             <w:pPr>
               <w:pStyle w:val="Normale1"/>
               <w:jc w:val="center"/>
             </w:pPr>
+            <w:r>
+              <w:t>30/10/2020</w:t>
+            </w:r>
           </w:p>
         </w:tc>
         <w:tc>
@@ -3834,33 +3531,42 @@
               <w:pStyle w:val="Normale1"/>
               <w:jc w:val="center"/>
             </w:pPr>
-          </w:p>
-        </w:tc>
-        <w:tc>
-          <w:tcPr>
-            <w:tcW w:w="1358" w:type="dxa"/>
+            <w:r>
+              <w:t>5</w:t>
+            </w:r>
+          </w:p>
+        </w:tc>
+        <w:tc>
+          <w:tcPr>
+            <w:tcW w:w="1134" w:type="dxa"/>
           </w:tcPr>
           <w:p>
             <w:pPr>
               <w:pStyle w:val="Normale1"/>
               <w:jc w:val="center"/>
             </w:pPr>
-          </w:p>
-        </w:tc>
-        <w:tc>
-          <w:tcPr>
-            <w:tcW w:w="733" w:type="dxa"/>
+            <w:r>
+              <w:t>Hermann Senatore</w:t>
+            </w:r>
+          </w:p>
+        </w:tc>
+        <w:tc>
+          <w:tcPr>
+            <w:tcW w:w="850" w:type="dxa"/>
           </w:tcPr>
           <w:p>
             <w:pPr>
               <w:pStyle w:val="Normale1"/>
               <w:jc w:val="center"/>
             </w:pPr>
-          </w:p>
-        </w:tc>
-        <w:tc>
-          <w:tcPr>
-            <w:tcW w:w="1169" w:type="dxa"/>
+            <w:r>
+              <w:t>Open</w:t>
+            </w:r>
+          </w:p>
+        </w:tc>
+        <w:tc>
+          <w:tcPr>
+            <w:tcW w:w="1701" w:type="dxa"/>
           </w:tcPr>
           <w:p>
             <w:pPr>
@@ -3868,11 +3574,14 @@
               <w:widowControl w:val="0"/>
               <w:jc w:val="center"/>
             </w:pPr>
-          </w:p>
-        </w:tc>
-        <w:tc>
-          <w:tcPr>
-            <w:tcW w:w="709" w:type="dxa"/>
+            <w:r>
+              <w:t>6/11/2020</w:t>
+            </w:r>
+          </w:p>
+        </w:tc>
+        <w:tc>
+          <w:tcPr>
+            <w:tcW w:w="851" w:type="dxa"/>
           </w:tcPr>
           <w:p>
             <w:pPr>
@@ -3889,7 +3598,7 @@
         </w:trPr>
         <w:tc>
           <w:tcPr>
-            <w:tcW w:w="1287" w:type="dxa"/>
+            <w:tcW w:w="1237" w:type="dxa"/>
           </w:tcPr>
           <w:p>
             <w:pPr>
@@ -3914,7 +3623,7 @@
         </w:tc>
         <w:tc>
           <w:tcPr>
-            <w:tcW w:w="1177" w:type="dxa"/>
+            <w:tcW w:w="1701" w:type="dxa"/>
           </w:tcPr>
           <w:p>
             <w:pPr>
@@ -3925,7 +3634,7 @@
         </w:tc>
         <w:tc>
           <w:tcPr>
-            <w:tcW w:w="1013" w:type="dxa"/>
+            <w:tcW w:w="993" w:type="dxa"/>
           </w:tcPr>
           <w:p>
             <w:pPr>
@@ -3947,7 +3656,7 @@
         </w:tc>
         <w:tc>
           <w:tcPr>
-            <w:tcW w:w="1358" w:type="dxa"/>
+            <w:tcW w:w="1134" w:type="dxa"/>
           </w:tcPr>
           <w:p>
             <w:pPr>
@@ -3958,7 +3667,7 @@
         </w:tc>
         <w:tc>
           <w:tcPr>
-            <w:tcW w:w="733" w:type="dxa"/>
+            <w:tcW w:w="850" w:type="dxa"/>
           </w:tcPr>
           <w:p>
             <w:pPr>
@@ -3969,7 +3678,7 @@
         </w:tc>
         <w:tc>
           <w:tcPr>
-            <w:tcW w:w="1169" w:type="dxa"/>
+            <w:tcW w:w="1701" w:type="dxa"/>
           </w:tcPr>
           <w:p>
             <w:pPr>
@@ -3981,7 +3690,7 @@
         </w:tc>
         <w:tc>
           <w:tcPr>
-            <w:tcW w:w="709" w:type="dxa"/>
+            <w:tcW w:w="851" w:type="dxa"/>
           </w:tcPr>
           <w:p>
             <w:pPr>
@@ -4090,7 +3799,6 @@
         </w:rPr>
         <w:t xml:space="preserve"> </w:t>
       </w:r>
-      <w:proofErr w:type="gramStart"/>
       <w:r>
         <w:rPr>
           <w:rFonts w:ascii="Garamond" w:eastAsia="Garamond" w:hAnsi="Garamond" w:cs="Garamond"/>
@@ -4100,7 +3808,6 @@
         </w:rPr>
         <w:t>del prossimo meeting</w:t>
       </w:r>
-      <w:proofErr w:type="gramEnd"/>
       <w:r>
         <w:rPr>
           <w:rFonts w:ascii="Garamond" w:eastAsia="Garamond" w:hAnsi="Garamond" w:cs="Garamond"/>
@@ -4621,20 +4328,8 @@
         <w:sz w:val="24"/>
         <w:szCs w:val="24"/>
       </w:rPr>
-      <w:t xml:space="preserve">- Prof.ssa </w:t>
+      <w:t>- Prof.ssa F.Ferrucci</w:t>
     </w:r>
-    <w:proofErr w:type="spellStart"/>
-    <w:proofErr w:type="gramStart"/>
-    <w:r>
-      <w:rPr>
-        <w:rFonts w:ascii="Century Gothic" w:eastAsia="Century Gothic" w:hAnsi="Century Gothic" w:cs="Century Gothic"/>
-        <w:sz w:val="24"/>
-        <w:szCs w:val="24"/>
-      </w:rPr>
-      <w:t>F.Ferrucci</w:t>
-    </w:r>
-    <w:proofErr w:type="spellEnd"/>
-    <w:proofErr w:type="gramEnd"/>
   </w:p>
   <w:p>
     <w:pPr>

</xml_diff>